<commit_message>
finished week 1; added the slides
</commit_message>
<xml_diff>
--- a/Course 1 - Neural Networks and Deep Learning/Week 1/Week 1 - Notes.docx
+++ b/Course 1 - Neural Networks and Deep Learning/Week 1/Week 1 - Notes.docx
@@ -53,10 +53,284 @@
     <w:p>
       <w:pPr>
         <w:rPr>
-          <w:sz w:val="24"/>
-          <w:szCs w:val="24"/>
-        </w:rPr>
-      </w:pPr>
+          <w:b/>
+          <w:bCs/>
+          <w:sz w:val="24"/>
+          <w:szCs w:val="24"/>
+        </w:rPr>
+      </w:pPr>
+      <w:r>
+        <w:rPr>
+          <w:b/>
+          <w:bCs/>
+          <w:sz w:val="24"/>
+          <w:szCs w:val="24"/>
+        </w:rPr>
+        <w:t>What is a Neural Network?</w:t>
+      </w:r>
+    </w:p>
+    <w:p>
+      <w:pPr>
+        <w:rPr>
+          <w:sz w:val="24"/>
+          <w:szCs w:val="24"/>
+        </w:rPr>
+      </w:pPr>
+      <w:r>
+        <w:rPr>
+          <w:sz w:val="24"/>
+          <w:szCs w:val="24"/>
+        </w:rPr>
+        <w:t>ReLU = Rectified Linear Unit</w:t>
+      </w:r>
+    </w:p>
+    <w:p>
+      <w:pPr>
+        <w:rPr>
+          <w:sz w:val="24"/>
+          <w:szCs w:val="24"/>
+        </w:rPr>
+      </w:pPr>
+    </w:p>
+    <w:p>
+      <w:pPr>
+        <w:rPr>
+          <w:b/>
+          <w:bCs/>
+          <w:sz w:val="24"/>
+          <w:szCs w:val="24"/>
+        </w:rPr>
+      </w:pPr>
+      <w:r>
+        <w:rPr>
+          <w:b/>
+          <w:bCs/>
+          <w:sz w:val="24"/>
+          <w:szCs w:val="24"/>
+        </w:rPr>
+        <w:t>Supervised Learning with Neural Networks</w:t>
+      </w:r>
+    </w:p>
+    <w:p>
+      <w:pPr>
+        <w:rPr>
+          <w:sz w:val="24"/>
+          <w:szCs w:val="24"/>
+        </w:rPr>
+      </w:pPr>
+      <w:r>
+        <w:rPr>
+          <w:sz w:val="24"/>
+          <w:szCs w:val="24"/>
+        </w:rPr>
+        <w:t>Structured data: tables</w:t>
+      </w:r>
+    </w:p>
+    <w:p>
+      <w:pPr>
+        <w:rPr>
+          <w:sz w:val="24"/>
+          <w:szCs w:val="24"/>
+        </w:rPr>
+      </w:pPr>
+      <w:r>
+        <w:rPr>
+          <w:sz w:val="24"/>
+          <w:szCs w:val="24"/>
+        </w:rPr>
+        <w:t>Unstructured data: text, audio, images</w:t>
+      </w:r>
+    </w:p>
+    <w:p>
+      <w:pPr>
+        <w:rPr>
+          <w:sz w:val="24"/>
+          <w:szCs w:val="24"/>
+        </w:rPr>
+      </w:pPr>
+    </w:p>
+    <w:p>
+      <w:pPr>
+        <w:rPr>
+          <w:b/>
+          <w:bCs/>
+          <w:sz w:val="24"/>
+          <w:szCs w:val="24"/>
+        </w:rPr>
+      </w:pPr>
+      <w:r>
+        <w:rPr>
+          <w:b/>
+          <w:bCs/>
+          <w:sz w:val="24"/>
+          <w:szCs w:val="24"/>
+        </w:rPr>
+        <w:t>Why is Deep Learning taking off?</w:t>
+      </w:r>
+    </w:p>
+    <w:p>
+      <w:pPr>
+        <w:rPr>
+          <w:sz w:val="24"/>
+          <w:szCs w:val="24"/>
+        </w:rPr>
+      </w:pPr>
+      <w:r>
+        <w:rPr>
+          <w:sz w:val="24"/>
+          <w:szCs w:val="24"/>
+        </w:rPr>
+        <w:t>A traditional learning algorithm plateaus after adding a certain number of training examples, whereas large neural networks have better and better performance as the data set size increases</w:t>
+      </w:r>
+    </w:p>
+    <w:p>
+      <w:pPr>
+        <w:rPr>
+          <w:sz w:val="24"/>
+          <w:szCs w:val="24"/>
+        </w:rPr>
+      </w:pPr>
+      <w:r>
+        <w:rPr>
+          <w:sz w:val="24"/>
+          <w:szCs w:val="24"/>
+        </w:rPr>
+        <w:t>For small data sets, advanced feature engineering can help traditional learning algorithms to outperform neural networks</w:t>
+      </w:r>
+    </w:p>
+    <w:p>
+      <w:pPr>
+        <w:rPr>
+          <w:sz w:val="24"/>
+          <w:szCs w:val="24"/>
+        </w:rPr>
+      </w:pPr>
+      <w:r>
+        <w:rPr>
+          <w:sz w:val="24"/>
+          <w:szCs w:val="24"/>
+        </w:rPr>
+        <w:t>In this course m denotes the number of training examples</w:t>
+      </w:r>
+    </w:p>
+    <w:p>
+      <w:pPr>
+        <w:rPr>
+          <w:sz w:val="24"/>
+          <w:szCs w:val="24"/>
+        </w:rPr>
+      </w:pPr>
+      <w:r>
+        <w:rPr>
+          <w:sz w:val="24"/>
+          <w:szCs w:val="24"/>
+        </w:rPr>
+        <w:t>A ReLU function speeds up the learning process, while the sigmoid function learns slower when the input values are very small or large</w:t>
+      </w:r>
+    </w:p>
+    <w:p>
+      <w:pPr>
+        <w:rPr>
+          <w:sz w:val="24"/>
+          <w:szCs w:val="24"/>
+        </w:rPr>
+      </w:pPr>
+      <w:r>
+        <w:rPr>
+          <w:sz w:val="24"/>
+          <w:szCs w:val="24"/>
+        </w:rPr>
+        <w:drawing>
+          <wp:inline distT="0" distB="0" distL="0" distR="0" wp14:anchorId="4BE7CEB1" wp14:editId="10DC8141">
+            <wp:extent cx="1409700" cy="910070"/>
+            <wp:effectExtent l="0" t="0" r="0" b="4445"/>
+            <wp:docPr id="1" name="Picture 1" descr="A picture containing whiteboard&#10;&#10;Description automatically generated"/>
+            <wp:cNvGraphicFramePr>
+              <a:graphicFrameLocks xmlns:a="http://schemas.openxmlformats.org/drawingml/2006/main" noChangeAspect="1"/>
+            </wp:cNvGraphicFramePr>
+            <a:graphic xmlns:a="http://schemas.openxmlformats.org/drawingml/2006/main">
+              <a:graphicData uri="http://schemas.openxmlformats.org/drawingml/2006/picture">
+                <pic:pic xmlns:pic="http://schemas.openxmlformats.org/drawingml/2006/picture">
+                  <pic:nvPicPr>
+                    <pic:cNvPr id="1" name="Picture 1" descr="A picture containing whiteboard&#10;&#10;Description automatically generated"/>
+                    <pic:cNvPicPr/>
+                  </pic:nvPicPr>
+                  <pic:blipFill rotWithShape="1">
+                    <a:blip r:embed="rId4"/>
+                    <a:srcRect t="1499"/>
+                    <a:stretch/>
+                  </pic:blipFill>
+                  <pic:spPr bwMode="auto">
+                    <a:xfrm>
+                      <a:off x="0" y="0"/>
+                      <a:ext cx="1409897" cy="910197"/>
+                    </a:xfrm>
+                    <a:prstGeom prst="rect">
+                      <a:avLst/>
+                    </a:prstGeom>
+                    <a:ln>
+                      <a:noFill/>
+                    </a:ln>
+                    <a:extLst>
+                      <a:ext uri="{53640926-AAD7-44D8-BBD7-CCE9431645EC}">
+                        <a14:shadowObscured xmlns:a14="http://schemas.microsoft.com/office/drawing/2010/main"/>
+                      </a:ext>
+                    </a:extLst>
+                  </pic:spPr>
+                </pic:pic>
+              </a:graphicData>
+            </a:graphic>
+          </wp:inline>
+        </w:drawing>
+      </w:r>
+      <w:r>
+        <w:rPr>
+          <w:sz w:val="24"/>
+          <w:szCs w:val="24"/>
+        </w:rPr>
+        <w:t xml:space="preserve">  </w:t>
+      </w:r>
+      <w:r>
+        <w:rPr>
+          <w:sz w:val="24"/>
+          <w:szCs w:val="24"/>
+        </w:rPr>
+        <w:drawing>
+          <wp:inline distT="0" distB="0" distL="0" distR="0" wp14:anchorId="35DF21D4" wp14:editId="4C21963C">
+            <wp:extent cx="1324160" cy="1381318"/>
+            <wp:effectExtent l="0" t="0" r="9525" b="9525"/>
+            <wp:docPr id="2" name="Picture 2" descr="Whiteboard&#10;&#10;Description automatically generated"/>
+            <wp:cNvGraphicFramePr>
+              <a:graphicFrameLocks xmlns:a="http://schemas.openxmlformats.org/drawingml/2006/main" noChangeAspect="1"/>
+            </wp:cNvGraphicFramePr>
+            <a:graphic xmlns:a="http://schemas.openxmlformats.org/drawingml/2006/main">
+              <a:graphicData uri="http://schemas.openxmlformats.org/drawingml/2006/picture">
+                <pic:pic xmlns:pic="http://schemas.openxmlformats.org/drawingml/2006/picture">
+                  <pic:nvPicPr>
+                    <pic:cNvPr id="2" name="Picture 2" descr="Whiteboard&#10;&#10;Description automatically generated"/>
+                    <pic:cNvPicPr/>
+                  </pic:nvPicPr>
+                  <pic:blipFill>
+                    <a:blip r:embed="rId5"/>
+                    <a:stretch>
+                      <a:fillRect/>
+                    </a:stretch>
+                  </pic:blipFill>
+                  <pic:spPr>
+                    <a:xfrm>
+                      <a:off x="0" y="0"/>
+                      <a:ext cx="1324160" cy="1381318"/>
+                    </a:xfrm>
+                    <a:prstGeom prst="rect">
+                      <a:avLst/>
+                    </a:prstGeom>
+                  </pic:spPr>
+                </pic:pic>
+              </a:graphicData>
+            </a:graphic>
+          </wp:inline>
+        </w:drawing>
+      </w:r>
     </w:p>
     <w:sectPr>
       <w:pgSz w:w="12240" w:h="15840"/>

</xml_diff>